<commit_message>
explication du stride avec le facteur d'entrée
</commit_message>
<xml_diff>
--- a/Explanations.docx
+++ b/Explanations.docx
@@ -1423,7 +1423,53 @@
         <w:t xml:space="preserve">Par exemple, il faut penser au pixel central du kernel qui se retrouve au bord de l’image. Il reste donc trois colonnes sans pixel à traiter donc padding = 3. </w:t>
       </w:r>
     </w:p>
-    <w:p/>
+    <w:p>
+      <w:r>
+        <w:rPr>
+          <w:noProof/>
+        </w:rPr>
+        <w:drawing>
+          <wp:inline distT="0" distB="0" distL="0" distR="0" wp14:anchorId="0DF3B2DD" wp14:editId="479D946F">
+            <wp:extent cx="4131129" cy="2525490"/>
+            <wp:effectExtent l="0" t="0" r="3175" b="8255"/>
+            <wp:docPr id="14" name="Image 14"/>
+            <wp:cNvGraphicFramePr>
+              <a:graphicFrameLocks xmlns:a="http://schemas.openxmlformats.org/drawingml/2006/main" noChangeAspect="1"/>
+            </wp:cNvGraphicFramePr>
+            <a:graphic xmlns:a="http://schemas.openxmlformats.org/drawingml/2006/main">
+              <a:graphicData uri="http://schemas.openxmlformats.org/drawingml/2006/picture">
+                <pic:pic xmlns:pic="http://schemas.openxmlformats.org/drawingml/2006/picture">
+                  <pic:nvPicPr>
+                    <pic:cNvPr id="1" name=""/>
+                    <pic:cNvPicPr/>
+                  </pic:nvPicPr>
+                  <pic:blipFill>
+                    <a:blip r:embed="rId20"/>
+                    <a:stretch>
+                      <a:fillRect/>
+                    </a:stretch>
+                  </pic:blipFill>
+                  <pic:spPr>
+                    <a:xfrm>
+                      <a:off x="0" y="0"/>
+                      <a:ext cx="4136704" cy="2528898"/>
+                    </a:xfrm>
+                    <a:prstGeom prst="rect">
+                      <a:avLst/>
+                    </a:prstGeom>
+                  </pic:spPr>
+                </pic:pic>
+              </a:graphicData>
+            </a:graphic>
+          </wp:inline>
+        </w:drawing>
+      </w:r>
+    </w:p>
+    <w:p>
+      <w:r>
+        <w:t>Stride doit être égal au facteur de l’entrée.</w:t>
+      </w:r>
+    </w:p>
     <w:sectPr>
       <w:pgSz w:w="11906" w:h="16838"/>
       <w:pgMar w:top="1417" w:right="1417" w:bottom="1417" w:left="1417" w:header="708" w:footer="708" w:gutter="0"/>

</xml_diff>

<commit_message>
Rectification explication stride and padding
</commit_message>
<xml_diff>
--- a/Explanations.docx
+++ b/Explanations.docx
@@ -22,7 +22,31 @@
           <w:sz w:val="28"/>
           <w:szCs w:val="28"/>
         </w:rPr>
-        <w:t>How Computers Interpret Images </w:t>
+        <w:t xml:space="preserve">How Computers </w:t>
+      </w:r>
+      <w:proofErr w:type="spellStart"/>
+      <w:r>
+        <w:rPr>
+          <w:b/>
+          <w:bCs/>
+          <w:i/>
+          <w:iCs/>
+          <w:sz w:val="28"/>
+          <w:szCs w:val="28"/>
+        </w:rPr>
+        <w:t>Interpret</w:t>
+      </w:r>
+      <w:proofErr w:type="spellEnd"/>
+      <w:r>
+        <w:rPr>
+          <w:b/>
+          <w:bCs/>
+          <w:i/>
+          <w:iCs/>
+          <w:sz w:val="28"/>
+          <w:szCs w:val="28"/>
+        </w:rPr>
+        <w:t xml:space="preserve"> Images </w:t>
       </w:r>
     </w:p>
     <w:p>
@@ -31,8 +55,13 @@
       </w:r>
     </w:p>
     <w:p>
-      <w:r>
-        <w:t xml:space="preserve">Flatenning : convertir n’importe </w:t>
+      <w:proofErr w:type="spellStart"/>
+      <w:r>
+        <w:t>Flatenning</w:t>
+      </w:r>
+      <w:proofErr w:type="spellEnd"/>
+      <w:r>
+        <w:t xml:space="preserve"> : convertir n’importe </w:t>
       </w:r>
       <w:r>
         <w:t>qu’elle image en vecteur</w:t>
@@ -40,31 +69,65 @@
     </w:p>
     <w:p>
       <w:r>
-        <w:t>Dropout : c’est le fait de désactiver des nœuds de manière séquentielle pour éviter l’overfitting. A savoir que les nœuds de sortie ne peuvent pas être désactiver.</w:t>
-      </w:r>
-    </w:p>
-    <w:p>
-      <w:pPr>
-        <w:rPr>
-          <w:b/>
-          <w:bCs/>
-          <w:i/>
-          <w:iCs/>
-          <w:sz w:val="28"/>
-          <w:szCs w:val="28"/>
-        </w:rPr>
-      </w:pPr>
-      <w:r>
-        <w:rPr>
-          <w:b/>
-          <w:bCs/>
-          <w:i/>
-          <w:iCs/>
-          <w:sz w:val="28"/>
-          <w:szCs w:val="28"/>
-        </w:rPr>
-        <w:t>Loss &amp; Optimization</w:t>
-      </w:r>
+        <w:t>Dropout : c’est le fait de désactiver des nœuds de manière séquentielle pour éviter l’</w:t>
+      </w:r>
+      <w:proofErr w:type="spellStart"/>
+      <w:r>
+        <w:t>overfitting</w:t>
+      </w:r>
+      <w:proofErr w:type="spellEnd"/>
+      <w:r>
+        <w:t>. A savoir que les nœuds de sortie ne peuvent pas être désactiver.</w:t>
+      </w:r>
+    </w:p>
+    <w:p>
+      <w:pPr>
+        <w:rPr>
+          <w:b/>
+          <w:bCs/>
+          <w:i/>
+          <w:iCs/>
+          <w:sz w:val="28"/>
+          <w:szCs w:val="28"/>
+        </w:rPr>
+      </w:pPr>
+      <w:proofErr w:type="spellStart"/>
+      <w:r>
+        <w:rPr>
+          <w:b/>
+          <w:bCs/>
+          <w:i/>
+          <w:iCs/>
+          <w:sz w:val="28"/>
+          <w:szCs w:val="28"/>
+        </w:rPr>
+        <w:t>Loss</w:t>
+      </w:r>
+      <w:proofErr w:type="spellEnd"/>
+      <w:r>
+        <w:rPr>
+          <w:b/>
+          <w:bCs/>
+          <w:i/>
+          <w:iCs/>
+          <w:sz w:val="28"/>
+          <w:szCs w:val="28"/>
+        </w:rPr>
+        <w:t xml:space="preserve"> &amp; </w:t>
+      </w:r>
+      <w:proofErr w:type="spellStart"/>
+      <w:r>
+        <w:rPr>
+          <w:b/>
+          <w:bCs/>
+          <w:i/>
+          <w:iCs/>
+          <w:sz w:val="28"/>
+          <w:szCs w:val="28"/>
+        </w:rPr>
+        <w:t>Optimization</w:t>
+      </w:r>
+      <w:proofErr w:type="spellEnd"/>
     </w:p>
     <w:p>
       <w:r>
@@ -280,8 +343,9 @@
           <w:szCs w:val="24"/>
           <w:lang w:val="en-US" w:eastAsia="fr-FR"/>
         </w:rPr>
-        <w:t>We create a validation set to</w:t>
-      </w:r>
+        <w:t xml:space="preserve">We create a validation set </w:t>
+      </w:r>
+      <w:proofErr w:type="gramStart"/>
       <w:r>
         <w:rPr>
           <w:rFonts w:eastAsia="Times New Roman" w:cstheme="minorHAnsi"/>
@@ -290,8 +354,19 @@
           <w:szCs w:val="24"/>
           <w:lang w:val="en-US" w:eastAsia="fr-FR"/>
         </w:rPr>
+        <w:t>to</w:t>
+      </w:r>
+      <w:r>
+        <w:rPr>
+          <w:rFonts w:eastAsia="Times New Roman" w:cstheme="minorHAnsi"/>
+          <w:color w:val="4F4F4F"/>
+          <w:sz w:val="24"/>
+          <w:szCs w:val="24"/>
+          <w:lang w:val="en-US" w:eastAsia="fr-FR"/>
+        </w:rPr>
         <w:t xml:space="preserve"> :</w:t>
       </w:r>
+      <w:proofErr w:type="gramEnd"/>
     </w:p>
     <w:p>
       <w:pPr>
@@ -360,16 +435,29 @@
           <w:szCs w:val="28"/>
         </w:rPr>
       </w:pPr>
-      <w:r>
-        <w:rPr>
-          <w:b/>
-          <w:bCs/>
-          <w:i/>
-          <w:iCs/>
-          <w:sz w:val="28"/>
-          <w:szCs w:val="28"/>
-        </w:rPr>
-        <w:t xml:space="preserve">Overfitting </w:t>
+      <w:proofErr w:type="spellStart"/>
+      <w:r>
+        <w:rPr>
+          <w:b/>
+          <w:bCs/>
+          <w:i/>
+          <w:iCs/>
+          <w:sz w:val="28"/>
+          <w:szCs w:val="28"/>
+        </w:rPr>
+        <w:t>Overfitting</w:t>
+      </w:r>
+      <w:proofErr w:type="spellEnd"/>
+      <w:r>
+        <w:rPr>
+          <w:b/>
+          <w:bCs/>
+          <w:i/>
+          <w:iCs/>
+          <w:sz w:val="28"/>
+          <w:szCs w:val="28"/>
+        </w:rPr>
+        <w:t xml:space="preserve"> </w:t>
       </w:r>
     </w:p>
     <w:p>
@@ -435,6 +523,7 @@
           <w:szCs w:val="28"/>
         </w:rPr>
       </w:pPr>
+      <w:proofErr w:type="spellStart"/>
       <w:r>
         <w:rPr>
           <w:b/>
@@ -446,6 +535,7 @@
         </w:rPr>
         <w:t>Underfitting</w:t>
       </w:r>
+      <w:proofErr w:type="spellEnd"/>
     </w:p>
     <w:p>
       <w:pPr>
@@ -847,16 +937,118 @@
           <w:szCs w:val="22"/>
           <w:lang w:val="en-US"/>
         </w:rPr>
-        <w:t xml:space="preserve">. But, what does it means for an image to change? Well, images change in space, and a high frequency image is one where the intensity changes a lot. And the level of brightness changes quickly from one pixel to the next. A low frequency image may be one that is relatively uniform in brightness or changes very slowly. </w:t>
-      </w:r>
+        <w:t xml:space="preserve">. </w:t>
+      </w:r>
+      <w:proofErr w:type="gramStart"/>
       <w:r>
         <w:rPr>
           <w:rFonts w:asciiTheme="minorHAnsi" w:hAnsiTheme="minorHAnsi" w:cstheme="minorHAnsi"/>
           <w:color w:val="4F4F4F"/>
           <w:sz w:val="22"/>
           <w:szCs w:val="22"/>
-        </w:rPr>
-        <w:t>This is easiest to see in an example.</w:t>
+          <w:lang w:val="en-US"/>
+        </w:rPr>
+        <w:t>But,</w:t>
+      </w:r>
+      <w:proofErr w:type="gramEnd"/>
+      <w:r>
+        <w:rPr>
+          <w:rFonts w:asciiTheme="minorHAnsi" w:hAnsiTheme="minorHAnsi" w:cstheme="minorHAnsi"/>
+          <w:color w:val="4F4F4F"/>
+          <w:sz w:val="22"/>
+          <w:szCs w:val="22"/>
+          <w:lang w:val="en-US"/>
+        </w:rPr>
+        <w:t xml:space="preserve"> what does it means for an image to change? Well, images change in space, and a high frequency image is one where the intensity changes a lot. And the level of brightness changes quickly from one pixel to the next. A low frequency image may be one that is relatively uniform in brightness or changes very slowly. </w:t>
+      </w:r>
+      <w:r>
+        <w:rPr>
+          <w:rFonts w:asciiTheme="minorHAnsi" w:hAnsiTheme="minorHAnsi" w:cstheme="minorHAnsi"/>
+          <w:color w:val="4F4F4F"/>
+          <w:sz w:val="22"/>
+          <w:szCs w:val="22"/>
+        </w:rPr>
+        <w:t xml:space="preserve">This </w:t>
+      </w:r>
+      <w:proofErr w:type="spellStart"/>
+      <w:r>
+        <w:rPr>
+          <w:rFonts w:asciiTheme="minorHAnsi" w:hAnsiTheme="minorHAnsi" w:cstheme="minorHAnsi"/>
+          <w:color w:val="4F4F4F"/>
+          <w:sz w:val="22"/>
+          <w:szCs w:val="22"/>
+        </w:rPr>
+        <w:t>is</w:t>
+      </w:r>
+      <w:proofErr w:type="spellEnd"/>
+      <w:r>
+        <w:rPr>
+          <w:rFonts w:asciiTheme="minorHAnsi" w:hAnsiTheme="minorHAnsi" w:cstheme="minorHAnsi"/>
+          <w:color w:val="4F4F4F"/>
+          <w:sz w:val="22"/>
+          <w:szCs w:val="22"/>
+        </w:rPr>
+        <w:t xml:space="preserve"> </w:t>
+      </w:r>
+      <w:proofErr w:type="spellStart"/>
+      <w:r>
+        <w:rPr>
+          <w:rFonts w:asciiTheme="minorHAnsi" w:hAnsiTheme="minorHAnsi" w:cstheme="minorHAnsi"/>
+          <w:color w:val="4F4F4F"/>
+          <w:sz w:val="22"/>
+          <w:szCs w:val="22"/>
+        </w:rPr>
+        <w:t>easiest</w:t>
+      </w:r>
+      <w:proofErr w:type="spellEnd"/>
+      <w:r>
+        <w:rPr>
+          <w:rFonts w:asciiTheme="minorHAnsi" w:hAnsiTheme="minorHAnsi" w:cstheme="minorHAnsi"/>
+          <w:color w:val="4F4F4F"/>
+          <w:sz w:val="22"/>
+          <w:szCs w:val="22"/>
+        </w:rPr>
+        <w:t xml:space="preserve"> to </w:t>
+      </w:r>
+      <w:proofErr w:type="spellStart"/>
+      <w:r>
+        <w:rPr>
+          <w:rFonts w:asciiTheme="minorHAnsi" w:hAnsiTheme="minorHAnsi" w:cstheme="minorHAnsi"/>
+          <w:color w:val="4F4F4F"/>
+          <w:sz w:val="22"/>
+          <w:szCs w:val="22"/>
+        </w:rPr>
+        <w:t>see</w:t>
+      </w:r>
+      <w:proofErr w:type="spellEnd"/>
+      <w:r>
+        <w:rPr>
+          <w:rFonts w:asciiTheme="minorHAnsi" w:hAnsiTheme="minorHAnsi" w:cstheme="minorHAnsi"/>
+          <w:color w:val="4F4F4F"/>
+          <w:sz w:val="22"/>
+          <w:szCs w:val="22"/>
+        </w:rPr>
+        <w:t xml:space="preserve"> in an </w:t>
+      </w:r>
+      <w:proofErr w:type="spellStart"/>
+      <w:r>
+        <w:rPr>
+          <w:rFonts w:asciiTheme="minorHAnsi" w:hAnsiTheme="minorHAnsi" w:cstheme="minorHAnsi"/>
+          <w:color w:val="4F4F4F"/>
+          <w:sz w:val="22"/>
+          <w:szCs w:val="22"/>
+        </w:rPr>
+        <w:t>example</w:t>
+      </w:r>
+      <w:proofErr w:type="spellEnd"/>
+      <w:r>
+        <w:rPr>
+          <w:rFonts w:asciiTheme="minorHAnsi" w:hAnsiTheme="minorHAnsi" w:cstheme="minorHAnsi"/>
+          <w:color w:val="4F4F4F"/>
+          <w:sz w:val="22"/>
+          <w:szCs w:val="22"/>
+        </w:rPr>
+        <w:t>.</w:t>
       </w:r>
     </w:p>
     <w:p>
@@ -1079,7 +1271,31 @@
         <w:t>Dans un premier temps, o</w:t>
       </w:r>
       <w:r>
-        <w:t xml:space="preserve">n a les 4 filtres en entrée qui sont appliqués à l’image. On les range dans une array à 3 dimensions avec longueur/largeur/profondeur. Ensuite on peut utiliser cette array comme input pour une autre couche convolutionnelle pour découvrir des configurations dans </w:t>
+        <w:t xml:space="preserve">n a les 4 filtres en entrée qui sont appliqués à l’image. On les range dans une </w:t>
+      </w:r>
+      <w:proofErr w:type="spellStart"/>
+      <w:r>
+        <w:t>array</w:t>
+      </w:r>
+      <w:proofErr w:type="spellEnd"/>
+      <w:r>
+        <w:t xml:space="preserve"> à 3 dimensions avec longueur/largeur/profondeur. Ensuite on peut utiliser cette </w:t>
+      </w:r>
+      <w:proofErr w:type="spellStart"/>
+      <w:r>
+        <w:t>array</w:t>
+      </w:r>
+      <w:proofErr w:type="spellEnd"/>
+      <w:r>
+        <w:t xml:space="preserve"> comme input pour une autre couche </w:t>
+      </w:r>
+      <w:proofErr w:type="spellStart"/>
+      <w:r>
+        <w:t>convolutionnelle</w:t>
+      </w:r>
+      <w:proofErr w:type="spellEnd"/>
+      <w:r>
+        <w:t xml:space="preserve"> pour découvrir des configurations dans </w:t>
       </w:r>
       <w:r>
         <w:t xml:space="preserve">les </w:t>
@@ -1088,85 +1304,98 @@
         <w:t>configurations</w:t>
       </w:r>
       <w:r>
-        <w:t xml:space="preserve"> que nous avons découvert dans la première couche convolutionnelle. </w:t>
-      </w:r>
-    </w:p>
-    <w:p>
-      <w:pPr>
-        <w:rPr>
-          <w:b/>
-          <w:bCs/>
-          <w:i/>
-          <w:iCs/>
-          <w:sz w:val="28"/>
-          <w:szCs w:val="28"/>
-        </w:rPr>
-      </w:pPr>
-    </w:p>
-    <w:p>
-      <w:pPr>
-        <w:rPr>
-          <w:b/>
-          <w:bCs/>
-          <w:i/>
-          <w:iCs/>
-          <w:sz w:val="28"/>
-          <w:szCs w:val="28"/>
-        </w:rPr>
-      </w:pPr>
-      <w:r>
-        <w:rPr>
-          <w:b/>
-          <w:bCs/>
-          <w:i/>
-          <w:iCs/>
-          <w:sz w:val="28"/>
-          <w:szCs w:val="28"/>
-        </w:rPr>
-        <w:t>Stride and Padding</w:t>
-      </w:r>
-    </w:p>
-    <w:p>
-      <w:pPr>
-        <w:rPr>
-          <w:sz w:val="28"/>
-          <w:szCs w:val="28"/>
-        </w:rPr>
-      </w:pPr>
-      <w:r>
-        <w:rPr>
-          <w:sz w:val="28"/>
-          <w:szCs w:val="28"/>
-        </w:rPr>
+        <w:t xml:space="preserve"> que nous avons découvert dans la première couche </w:t>
+      </w:r>
+      <w:proofErr w:type="spellStart"/>
+      <w:r>
+        <w:t>convolutionnelle</w:t>
+      </w:r>
+      <w:proofErr w:type="spellEnd"/>
+      <w:r>
+        <w:t xml:space="preserve">. </w:t>
+      </w:r>
+    </w:p>
+    <w:p>
+      <w:pPr>
+        <w:rPr>
+          <w:b/>
+          <w:bCs/>
+          <w:i/>
+          <w:iCs/>
+          <w:sz w:val="28"/>
+          <w:szCs w:val="28"/>
+        </w:rPr>
+      </w:pPr>
+    </w:p>
+    <w:p>
+      <w:pPr>
+        <w:rPr>
+          <w:b/>
+          <w:bCs/>
+          <w:i/>
+          <w:iCs/>
+          <w:sz w:val="28"/>
+          <w:szCs w:val="28"/>
+        </w:rPr>
+      </w:pPr>
+      <w:r>
+        <w:rPr>
+          <w:b/>
+          <w:bCs/>
+          <w:i/>
+          <w:iCs/>
+          <w:sz w:val="28"/>
+          <w:szCs w:val="28"/>
+        </w:rPr>
+        <w:t xml:space="preserve">Stride and </w:t>
+      </w:r>
+      <w:proofErr w:type="spellStart"/>
+      <w:r>
+        <w:rPr>
+          <w:b/>
+          <w:bCs/>
+          <w:i/>
+          <w:iCs/>
+          <w:sz w:val="28"/>
+          <w:szCs w:val="28"/>
+        </w:rPr>
+        <w:t>Padding</w:t>
+      </w:r>
+      <w:proofErr w:type="spellEnd"/>
+    </w:p>
+    <w:p>
+      <w:r>
         <w:t>Stride : c’est le fait que le filtre coulisse à travers l’image</w:t>
       </w:r>
     </w:p>
     <w:p>
       <w:pPr>
         <w:rPr>
-          <w:sz w:val="24"/>
-          <w:szCs w:val="24"/>
-        </w:rPr>
-      </w:pPr>
-      <w:r>
-        <w:rPr>
-          <w:sz w:val="28"/>
-          <w:szCs w:val="28"/>
-        </w:rPr>
-        <w:t>Padding : c’est un rembourrage qui a pour but de rajouter des zéros aux extrémités de l’image pour permettre au filtre de bouger correctement.</w:t>
-      </w:r>
-    </w:p>
-    <w:p>
-      <w:pPr>
-        <w:rPr>
-          <w:b/>
-          <w:bCs/>
-          <w:i/>
-          <w:iCs/>
-          <w:sz w:val="28"/>
-          <w:szCs w:val="28"/>
-        </w:rPr>
-      </w:pPr>
+          <w:sz w:val="20"/>
+          <w:szCs w:val="20"/>
+        </w:rPr>
+      </w:pPr>
+      <w:proofErr w:type="spellStart"/>
+      <w:r>
+        <w:t>Padding</w:t>
+      </w:r>
+      <w:proofErr w:type="spellEnd"/>
+      <w:r>
+        <w:t> : c’est un rembourrage qui a pour but de rajouter des zéros aux extrémités de l’image pour permettre au filtre de bouger correctement.</w:t>
+      </w:r>
+    </w:p>
+    <w:p>
+      <w:pPr>
+        <w:rPr>
+          <w:b/>
+          <w:bCs/>
+          <w:i/>
+          <w:iCs/>
+          <w:sz w:val="28"/>
+          <w:szCs w:val="28"/>
+        </w:rPr>
+      </w:pPr>
+      <w:proofErr w:type="spellStart"/>
       <w:r>
         <w:rPr>
           <w:b/>
@@ -1178,6 +1407,7 @@
         </w:rPr>
         <w:t>Pooling</w:t>
       </w:r>
+      <w:proofErr w:type="spellEnd"/>
     </w:p>
     <w:p>
       <w:pPr>
@@ -1233,14 +1463,35 @@
     </w:p>
     <w:p>
       <w:r>
-        <w:t xml:space="preserve">Le pooling sélectionne tous les filtres de la couche convolutive, il prend en fonction de la window size et du stride la plus grande valeur </w:t>
+        <w:t xml:space="preserve">Le </w:t>
+      </w:r>
+      <w:proofErr w:type="spellStart"/>
+      <w:r>
+        <w:t>pooling</w:t>
+      </w:r>
+      <w:proofErr w:type="spellEnd"/>
+      <w:r>
+        <w:t xml:space="preserve"> sélectionne tous les filtres de la couche convolutive, il prend en fonction de la </w:t>
+      </w:r>
+      <w:proofErr w:type="spellStart"/>
+      <w:r>
+        <w:t>window</w:t>
+      </w:r>
+      <w:proofErr w:type="spellEnd"/>
+      <w:r>
+        <w:t xml:space="preserve"> size et du stride la plus grande valeur </w:t>
       </w:r>
       <w:r>
         <w:t xml:space="preserve">de pixel </w:t>
       </w:r>
       <w:r>
-        <w:t>pour finalement ranger cela en une autre couche covolutive</w:t>
-      </w:r>
+        <w:t xml:space="preserve">pour finalement ranger cela en une autre couche </w:t>
+      </w:r>
+      <w:proofErr w:type="spellStart"/>
+      <w:r>
+        <w:t>covolutive</w:t>
+      </w:r>
+      <w:proofErr w:type="spellEnd"/>
       <w:r>
         <w:t>.</w:t>
       </w:r>
@@ -1353,34 +1604,36 @@
           <w:szCs w:val="28"/>
         </w:rPr>
       </w:pPr>
-      <w:r>
-        <w:rPr>
-          <w:b/>
-          <w:bCs/>
-          <w:i/>
-          <w:iCs/>
-          <w:sz w:val="28"/>
-          <w:szCs w:val="28"/>
+      <w:proofErr w:type="spellStart"/>
+      <w:r>
+        <w:rPr>
+          <w:b/>
+          <w:bCs/>
+          <w:i/>
+          <w:iCs/>
+          <w:sz w:val="28"/>
+          <w:szCs w:val="28"/>
+        </w:rPr>
+        <w:t>Padding</w:t>
+      </w:r>
+      <w:proofErr w:type="spellEnd"/>
+    </w:p>
+    <w:p>
+      <w:pPr>
+        <w:rPr>
+          <w:b/>
+          <w:bCs/>
+          <w:i/>
+          <w:iCs/>
+          <w:sz w:val="28"/>
+          <w:szCs w:val="28"/>
+        </w:rPr>
+      </w:pPr>
+      <w:r>
+        <w:rPr>
+          <w:noProof/>
         </w:rPr>
         <w:lastRenderedPageBreak/>
-        <w:t>Padding</w:t>
-      </w:r>
-    </w:p>
-    <w:p>
-      <w:pPr>
-        <w:rPr>
-          <w:b/>
-          <w:bCs/>
-          <w:i/>
-          <w:iCs/>
-          <w:sz w:val="28"/>
-          <w:szCs w:val="28"/>
-        </w:rPr>
-      </w:pPr>
-      <w:r>
-        <w:rPr>
-          <w:noProof/>
-        </w:rPr>
         <w:drawing>
           <wp:inline distT="0" distB="0" distL="0" distR="0" wp14:anchorId="265CD4B4" wp14:editId="5DE6040A">
             <wp:extent cx="3395872" cy="2487386"/>
@@ -1420,7 +1673,15 @@
     </w:p>
     <w:p>
       <w:r>
-        <w:t xml:space="preserve">Par exemple, il faut penser au pixel central du kernel qui se retrouve au bord de l’image. Il reste donc trois colonnes sans pixel à traiter donc padding = 3. </w:t>
+        <w:t xml:space="preserve">Par exemple, il faut penser au pixel central du kernel qui se retrouve au bord de l’image. Il reste donc trois colonnes sans pixel à traiter donc </w:t>
+      </w:r>
+      <w:proofErr w:type="spellStart"/>
+      <w:r>
+        <w:t>padding</w:t>
+      </w:r>
+      <w:proofErr w:type="spellEnd"/>
+      <w:r>
+        <w:t xml:space="preserve"> = 3. </w:t>
       </w:r>
     </w:p>
     <w:p>

</xml_diff>